<commit_message>
create database warung makan api
</commit_message>
<xml_diff>
--- a/Dokumentasi api service untuk warung wakan.docx
+++ b/Dokumentasi api service untuk warung wakan.docx
@@ -3,62 +3,19 @@
 <w:document xmlns:wpc="http://schemas.microsoft.com/office/word/2010/wordprocessingCanvas" xmlns:mc="http://schemas.openxmlformats.org/markup-compatibility/2006" xmlns:o="urn:schemas-microsoft-com:office:office" xmlns:r="http://schemas.openxmlformats.org/officeDocument/2006/relationships" xmlns:m="http://schemas.openxmlformats.org/officeDocument/2006/math" xmlns:v="urn:schemas-microsoft-com:vml" xmlns:wp14="http://schemas.microsoft.com/office/word/2010/wordprocessingDrawing" xmlns:wp="http://schemas.openxmlformats.org/drawingml/2006/wordprocessingDrawing" xmlns:w10="urn:schemas-microsoft-com:office:word" xmlns:w="http://schemas.openxmlformats.org/wordprocessingml/2006/main" xmlns:w14="http://schemas.microsoft.com/office/word/2010/wordml" xmlns:w15="http://schemas.microsoft.com/office/word/2012/wordml" xmlns:wpg="http://schemas.microsoft.com/office/word/2010/wordprocessingGroup" xmlns:wpi="http://schemas.microsoft.com/office/word/2010/wordprocessingInk" xmlns:wne="http://schemas.microsoft.com/office/word/2006/wordml" xmlns:wps="http://schemas.microsoft.com/office/word/2010/wordprocessingShape" mc:Ignorable="w14 w15 wp14">
   <w:body>
     <w:p>
-      <w:proofErr w:type="spellStart"/>
       <w:r>
-        <w:t>Struktur</w:t>
+        <w:t>Struktur tabel</w:t>
       </w:r>
-      <w:proofErr w:type="spellEnd"/>
       <w:r>
-        <w:t xml:space="preserve"> tabel</w:t>
-      </w:r>
-      <w:bookmarkStart w:id="0" w:name="_GoBack"/>
-      <w:bookmarkEnd w:id="0"/>
-      <w:r>
-        <w:t xml:space="preserve"> </w:t>
-      </w:r>
-      <w:proofErr w:type="spellStart"/>
-      <w:r>
-        <w:t>aplikasi</w:t>
-      </w:r>
-      <w:proofErr w:type="spellEnd"/>
-      <w:r>
-        <w:t xml:space="preserve"> </w:t>
-      </w:r>
-      <w:proofErr w:type="spellStart"/>
-      <w:r>
-        <w:t>warung</w:t>
-      </w:r>
-      <w:proofErr w:type="spellEnd"/>
-      <w:r>
-        <w:t xml:space="preserve"> </w:t>
-      </w:r>
-      <w:proofErr w:type="spellStart"/>
-      <w:r>
-        <w:t>makan</w:t>
-      </w:r>
-      <w:proofErr w:type="spellEnd"/>
-      <w:r>
-        <w:t xml:space="preserve"> </w:t>
+        <w:t xml:space="preserve"> aplikasi warung makan </w:t>
       </w:r>
       <w:r>
         <w:br/>
       </w:r>
       <w:r>
         <w:br/>
+        <w:t>Tabel Master Karyawan</w:t>
       </w:r>
-      <w:proofErr w:type="spellStart"/>
-      <w:r>
-        <w:t>Tabel</w:t>
-      </w:r>
-      <w:proofErr w:type="spellEnd"/>
-      <w:r>
-        <w:t xml:space="preserve"> Master </w:t>
-      </w:r>
-      <w:proofErr w:type="spellStart"/>
-      <w:r>
-        <w:t>Karyawan</w:t>
-      </w:r>
-      <w:proofErr w:type="spellEnd"/>
     </w:p>
     <w:tbl>
       <w:tblPr>
@@ -146,7 +103,6 @@
                 <w:szCs w:val="24"/>
               </w:rPr>
             </w:pPr>
-            <w:proofErr w:type="spellStart"/>
             <w:r>
               <w:rPr>
                 <w:sz w:val="24"/>
@@ -154,7 +110,6 @@
               </w:rPr>
               <w:t>Id_karyawan</w:t>
             </w:r>
-            <w:proofErr w:type="spellEnd"/>
           </w:p>
         </w:tc>
         <w:tc>
@@ -210,7 +165,6 @@
                 <w:szCs w:val="24"/>
               </w:rPr>
             </w:pPr>
-            <w:proofErr w:type="spellStart"/>
             <w:r>
               <w:rPr>
                 <w:sz w:val="24"/>
@@ -218,7 +172,6 @@
               </w:rPr>
               <w:t>nama</w:t>
             </w:r>
-            <w:proofErr w:type="spellEnd"/>
           </w:p>
         </w:tc>
         <w:tc>
@@ -267,7 +220,6 @@
                 <w:szCs w:val="24"/>
               </w:rPr>
             </w:pPr>
-            <w:proofErr w:type="spellStart"/>
             <w:r>
               <w:rPr>
                 <w:sz w:val="24"/>
@@ -275,7 +227,6 @@
               </w:rPr>
               <w:t>alamat</w:t>
             </w:r>
-            <w:proofErr w:type="spellEnd"/>
           </w:p>
         </w:tc>
         <w:tc>
@@ -324,7 +275,6 @@
                 <w:szCs w:val="24"/>
               </w:rPr>
             </w:pPr>
-            <w:proofErr w:type="spellStart"/>
             <w:r>
               <w:rPr>
                 <w:sz w:val="24"/>
@@ -332,7 +282,6 @@
               </w:rPr>
               <w:t>gaji</w:t>
             </w:r>
-            <w:proofErr w:type="spellEnd"/>
           </w:p>
         </w:tc>
         <w:tc>
@@ -351,8 +300,10 @@
                 <w:sz w:val="24"/>
                 <w:szCs w:val="24"/>
               </w:rPr>
-              <w:t>Varchar(100)</w:t>
-            </w:r>
+              <w:t>int</w:t>
+            </w:r>
+            <w:bookmarkStart w:id="0" w:name="_GoBack"/>
+            <w:bookmarkEnd w:id="0"/>
           </w:p>
         </w:tc>
         <w:tc>
@@ -491,21 +442,8 @@
       <w:r>
         <w:br/>
       </w:r>
-      <w:proofErr w:type="spellStart"/>
       <w:r>
-        <w:t>Tabel</w:t>
-      </w:r>
-      <w:proofErr w:type="spellEnd"/>
-      <w:r>
-        <w:t xml:space="preserve"> Master </w:t>
-      </w:r>
-      <w:proofErr w:type="spellStart"/>
-      <w:r>
-        <w:t>Pelanggan</w:t>
-      </w:r>
-      <w:proofErr w:type="spellEnd"/>
-      <w:r>
-        <w:t xml:space="preserve"> </w:t>
+        <w:t xml:space="preserve">Tabel Master Pelanggan </w:t>
       </w:r>
     </w:p>
     <w:tbl>
@@ -593,7 +531,6 @@
                 <w:szCs w:val="24"/>
               </w:rPr>
             </w:pPr>
-            <w:proofErr w:type="spellStart"/>
             <w:r>
               <w:rPr>
                 <w:sz w:val="24"/>
@@ -601,7 +538,6 @@
               </w:rPr>
               <w:t>Id_pelanggan</w:t>
             </w:r>
-            <w:proofErr w:type="spellEnd"/>
           </w:p>
         </w:tc>
         <w:tc>
@@ -657,7 +593,6 @@
                 <w:szCs w:val="24"/>
               </w:rPr>
             </w:pPr>
-            <w:proofErr w:type="spellStart"/>
             <w:r>
               <w:rPr>
                 <w:sz w:val="24"/>
@@ -665,7 +600,6 @@
               </w:rPr>
               <w:t>nama</w:t>
             </w:r>
-            <w:proofErr w:type="spellEnd"/>
           </w:p>
         </w:tc>
         <w:tc>
@@ -714,7 +648,6 @@
                 <w:szCs w:val="24"/>
               </w:rPr>
             </w:pPr>
-            <w:proofErr w:type="spellStart"/>
             <w:r>
               <w:rPr>
                 <w:sz w:val="24"/>
@@ -722,7 +655,6 @@
               </w:rPr>
               <w:t>nohp</w:t>
             </w:r>
-            <w:proofErr w:type="spellEnd"/>
           </w:p>
         </w:tc>
         <w:tc>
@@ -736,7 +668,6 @@
                 <w:szCs w:val="24"/>
               </w:rPr>
             </w:pPr>
-            <w:proofErr w:type="spellStart"/>
             <w:r>
               <w:rPr>
                 <w:sz w:val="24"/>
@@ -744,7 +675,6 @@
               </w:rPr>
               <w:t>int</w:t>
             </w:r>
-            <w:proofErr w:type="spellEnd"/>
           </w:p>
         </w:tc>
         <w:tc>
@@ -776,7 +706,6 @@
                 <w:szCs w:val="24"/>
               </w:rPr>
             </w:pPr>
-            <w:proofErr w:type="spellStart"/>
             <w:r>
               <w:rPr>
                 <w:sz w:val="24"/>
@@ -784,7 +713,6 @@
               </w:rPr>
               <w:t>alamat</w:t>
             </w:r>
-            <w:proofErr w:type="spellEnd"/>
           </w:p>
         </w:tc>
         <w:tc>
@@ -826,13 +754,8 @@
       <w:r>
         <w:br/>
       </w:r>
-      <w:proofErr w:type="spellStart"/>
       <w:r>
-        <w:t>Tabel</w:t>
-      </w:r>
-      <w:proofErr w:type="spellEnd"/>
-      <w:r>
-        <w:t xml:space="preserve"> Master </w:t>
+        <w:t xml:space="preserve">Tabel Master </w:t>
       </w:r>
       <w:r>
         <w:t>Menu</w:t>
@@ -917,11 +840,9 @@
             <w:tcW w:w="1885" w:type="dxa"/>
           </w:tcPr>
           <w:p>
-            <w:proofErr w:type="spellStart"/>
             <w:r>
               <w:t>Id_menu</w:t>
             </w:r>
-            <w:proofErr w:type="spellEnd"/>
           </w:p>
         </w:tc>
         <w:tc>
@@ -955,11 +876,9 @@
             <w:tcW w:w="1885" w:type="dxa"/>
           </w:tcPr>
           <w:p>
-            <w:proofErr w:type="spellStart"/>
             <w:r>
               <w:t>nama</w:t>
             </w:r>
-            <w:proofErr w:type="spellEnd"/>
           </w:p>
         </w:tc>
         <w:tc>
@@ -989,11 +908,9 @@
             <w:tcW w:w="1885" w:type="dxa"/>
           </w:tcPr>
           <w:p>
-            <w:proofErr w:type="spellStart"/>
             <w:r>
               <w:t>jenis</w:t>
             </w:r>
-            <w:proofErr w:type="spellEnd"/>
           </w:p>
         </w:tc>
         <w:tc>
@@ -1023,11 +940,9 @@
             <w:tcW w:w="1885" w:type="dxa"/>
           </w:tcPr>
           <w:p>
-            <w:proofErr w:type="spellStart"/>
             <w:r>
               <w:t>harga</w:t>
             </w:r>
-            <w:proofErr w:type="spellEnd"/>
           </w:p>
         </w:tc>
         <w:tc>
@@ -1035,11 +950,9 @@
             <w:tcW w:w="1980" w:type="dxa"/>
           </w:tcPr>
           <w:p>
-            <w:proofErr w:type="spellStart"/>
             <w:r>
               <w:t>int</w:t>
             </w:r>
-            <w:proofErr w:type="spellEnd"/>
           </w:p>
         </w:tc>
         <w:tc>
@@ -1065,11 +978,9 @@
             <w:tcW w:w="1980" w:type="dxa"/>
           </w:tcPr>
           <w:p>
-            <w:proofErr w:type="spellStart"/>
             <w:r>
               <w:t>int</w:t>
             </w:r>
-            <w:proofErr w:type="spellEnd"/>
           </w:p>
         </w:tc>
         <w:tc>
@@ -1083,22 +994,7 @@
     <w:p>
       <w:r>
         <w:br/>
-      </w:r>
-      <w:proofErr w:type="spellStart"/>
-      <w:r>
-        <w:t>Tabel</w:t>
-      </w:r>
-      <w:proofErr w:type="spellEnd"/>
-      <w:r>
-        <w:t xml:space="preserve"> </w:t>
-      </w:r>
-      <w:proofErr w:type="spellStart"/>
-      <w:r>
-        <w:t>Rincian</w:t>
-      </w:r>
-      <w:proofErr w:type="spellEnd"/>
-      <w:r>
-        <w:t xml:space="preserve"> </w:t>
+        <w:t xml:space="preserve">Tabel Rincian </w:t>
       </w:r>
     </w:p>
     <w:tbl>
@@ -1180,11 +1076,9 @@
             <w:tcW w:w="1885" w:type="dxa"/>
           </w:tcPr>
           <w:p>
-            <w:proofErr w:type="spellStart"/>
             <w:r>
               <w:t>Id_rincian</w:t>
             </w:r>
-            <w:proofErr w:type="spellEnd"/>
           </w:p>
         </w:tc>
         <w:tc>
@@ -1218,11 +1112,9 @@
             <w:tcW w:w="1885" w:type="dxa"/>
           </w:tcPr>
           <w:p>
-            <w:proofErr w:type="spellStart"/>
             <w:r>
               <w:t>Id_nota</w:t>
             </w:r>
-            <w:proofErr w:type="spellEnd"/>
           </w:p>
         </w:tc>
         <w:tc>
@@ -1230,11 +1122,9 @@
             <w:tcW w:w="1980" w:type="dxa"/>
           </w:tcPr>
           <w:p>
-            <w:proofErr w:type="spellStart"/>
             <w:r>
               <w:t>int</w:t>
             </w:r>
-            <w:proofErr w:type="spellEnd"/>
           </w:p>
         </w:tc>
         <w:tc>
@@ -1254,11 +1144,9 @@
             <w:tcW w:w="1885" w:type="dxa"/>
           </w:tcPr>
           <w:p>
-            <w:proofErr w:type="spellStart"/>
             <w:r>
               <w:t>Id_makanan</w:t>
             </w:r>
-            <w:proofErr w:type="spellEnd"/>
           </w:p>
         </w:tc>
         <w:tc>
@@ -1266,11 +1154,9 @@
             <w:tcW w:w="1980" w:type="dxa"/>
           </w:tcPr>
           <w:p>
-            <w:proofErr w:type="spellStart"/>
             <w:r>
               <w:t>Int</w:t>
             </w:r>
-            <w:proofErr w:type="spellEnd"/>
           </w:p>
         </w:tc>
         <w:tc>
@@ -1290,11 +1176,9 @@
             <w:tcW w:w="1885" w:type="dxa"/>
           </w:tcPr>
           <w:p>
-            <w:proofErr w:type="spellStart"/>
             <w:r>
               <w:t>kuantitas</w:t>
             </w:r>
-            <w:proofErr w:type="spellEnd"/>
           </w:p>
         </w:tc>
         <w:tc>
@@ -1302,11 +1186,9 @@
             <w:tcW w:w="1980" w:type="dxa"/>
           </w:tcPr>
           <w:p>
-            <w:proofErr w:type="spellStart"/>
             <w:r>
               <w:t>int</w:t>
             </w:r>
-            <w:proofErr w:type="spellEnd"/>
           </w:p>
         </w:tc>
         <w:tc>
@@ -1332,19 +1214,9 @@
         <w:lastRenderedPageBreak/>
         <w:br/>
       </w:r>
-      <w:proofErr w:type="spellStart"/>
       <w:r>
-        <w:t>Tabel</w:t>
+        <w:t>Tabel Nota Penjualan</w:t>
       </w:r>
-      <w:proofErr w:type="spellEnd"/>
-      <w:r>
-        <w:t xml:space="preserve"> Nota </w:t>
-      </w:r>
-      <w:proofErr w:type="spellStart"/>
-      <w:r>
-        <w:t>Penjualan</w:t>
-      </w:r>
-      <w:proofErr w:type="spellEnd"/>
     </w:p>
     <w:tbl>
       <w:tblPr>
@@ -1425,11 +1297,9 @@
             <w:tcW w:w="1885" w:type="dxa"/>
           </w:tcPr>
           <w:p>
-            <w:proofErr w:type="spellStart"/>
             <w:r>
               <w:t>Id_nota</w:t>
             </w:r>
-            <w:proofErr w:type="spellEnd"/>
           </w:p>
         </w:tc>
         <w:tc>
@@ -1463,11 +1333,9 @@
             <w:tcW w:w="1885" w:type="dxa"/>
           </w:tcPr>
           <w:p>
-            <w:proofErr w:type="spellStart"/>
             <w:r>
               <w:t>Id_pelanggan</w:t>
             </w:r>
-            <w:proofErr w:type="spellEnd"/>
           </w:p>
         </w:tc>
         <w:tc>
@@ -1475,11 +1343,9 @@
             <w:tcW w:w="1980" w:type="dxa"/>
           </w:tcPr>
           <w:p>
-            <w:proofErr w:type="spellStart"/>
             <w:r>
               <w:t>int</w:t>
             </w:r>
-            <w:proofErr w:type="spellEnd"/>
           </w:p>
         </w:tc>
         <w:tc>
@@ -1499,11 +1365,9 @@
             <w:tcW w:w="1885" w:type="dxa"/>
           </w:tcPr>
           <w:p>
-            <w:proofErr w:type="spellStart"/>
             <w:r>
               <w:t>Id_karyawan</w:t>
             </w:r>
-            <w:proofErr w:type="spellEnd"/>
           </w:p>
         </w:tc>
         <w:tc>
@@ -1511,11 +1375,9 @@
             <w:tcW w:w="1980" w:type="dxa"/>
           </w:tcPr>
           <w:p>
-            <w:proofErr w:type="spellStart"/>
             <w:r>
               <w:t>int</w:t>
             </w:r>
-            <w:proofErr w:type="spellEnd"/>
           </w:p>
         </w:tc>
         <w:tc>
@@ -1535,11 +1397,9 @@
             <w:tcW w:w="1885" w:type="dxa"/>
           </w:tcPr>
           <w:p>
-            <w:proofErr w:type="spellStart"/>
             <w:r>
               <w:t>Waktu_pesan</w:t>
             </w:r>
-            <w:proofErr w:type="spellEnd"/>
           </w:p>
         </w:tc>
         <w:tc>
@@ -1575,11 +1435,9 @@
             <w:tcW w:w="1980" w:type="dxa"/>
           </w:tcPr>
           <w:p>
-            <w:proofErr w:type="spellStart"/>
             <w:r>
               <w:t>int</w:t>
             </w:r>
-            <w:proofErr w:type="spellEnd"/>
           </w:p>
         </w:tc>
         <w:tc>

</xml_diff>